<commit_message>
Progress to final stage ... but style some bugs difficult to fix
</commit_message>
<xml_diff>
--- a/prog_help/Maxima Simplification.docx
+++ b/prog_help/Maxima Simplification.docx
@@ -1212,7 +1212,6 @@
           <w:u w:val="single"/>
         </w:rPr>
       </w:pPr>
-      <w:proofErr w:type="spellStart"/>
       <w:r>
         <w:rPr>
           <w:rFonts w:eastAsiaTheme="minorEastAsia"/>
@@ -1223,7 +1222,6 @@
         <w:lastRenderedPageBreak/>
         <w:t>WXMaxima</w:t>
       </w:r>
-      <w:proofErr w:type="spellEnd"/>
     </w:p>
     <w:p>
       <w:pPr>
@@ -1236,21 +1234,12 @@
           <w:shd w:val="clear" w:color="auto" w:fill="FFFFFF"/>
         </w:rPr>
       </w:pPr>
-      <w:proofErr w:type="gramStart"/>
-      <w:r>
-        <w:rPr>
-          <w:color w:val="555555"/>
-          <w:sz w:val="28"/>
-        </w:rPr>
-        <w:t>exprime</w:t>
-      </w:r>
-      <w:proofErr w:type="gramEnd"/>
-      <w:r>
-        <w:rPr>
-          <w:color w:val="555555"/>
-          <w:sz w:val="28"/>
-        </w:rPr>
-        <w:t xml:space="preserve"> w en fonction de z </w:t>
+      <w:r>
+        <w:rPr>
+          <w:color w:val="555555"/>
+          <w:sz w:val="28"/>
+        </w:rPr>
+        <w:t xml:space="preserve">exprime w en fonction de z </w:t>
       </w:r>
       <w:r>
         <w:rPr>
@@ -1260,42 +1249,8 @@
           <w:sz w:val="28"/>
           <w:shd w:val="clear" w:color="auto" w:fill="FFFFFF"/>
         </w:rPr>
-        <w:t xml:space="preserve">use ' to </w:t>
-      </w:r>
-      <w:proofErr w:type="spellStart"/>
-      <w:r>
-        <w:rPr>
-          <w:rFonts w:ascii="Arial" w:hAnsi="Arial" w:cs="Arial"/>
-          <w:i/>
-          <w:color w:val="555555"/>
-          <w:sz w:val="28"/>
-          <w:shd w:val="clear" w:color="auto" w:fill="FFFFFF"/>
-        </w:rPr>
-        <w:t>suppress</w:t>
-      </w:r>
-      <w:proofErr w:type="spellEnd"/>
-      <w:r>
-        <w:rPr>
-          <w:rFonts w:ascii="Arial" w:hAnsi="Arial" w:cs="Arial"/>
-          <w:i/>
-          <w:color w:val="555555"/>
-          <w:sz w:val="28"/>
-          <w:shd w:val="clear" w:color="auto" w:fill="FFFFFF"/>
-        </w:rPr>
-        <w:t xml:space="preserve"> the </w:t>
-      </w:r>
-      <w:proofErr w:type="spellStart"/>
-      <w:r>
-        <w:rPr>
-          <w:rFonts w:ascii="Arial" w:hAnsi="Arial" w:cs="Arial"/>
-          <w:i/>
-          <w:color w:val="555555"/>
-          <w:sz w:val="28"/>
-          <w:shd w:val="clear" w:color="auto" w:fill="FFFFFF"/>
-        </w:rPr>
-        <w:t>evaluation</w:t>
-      </w:r>
-      <w:proofErr w:type="spellEnd"/>
+        <w:t>use ' to suppress the evaluation</w:t>
+      </w:r>
     </w:p>
     <w:p>
       <w:pPr>
@@ -1327,7 +1282,6 @@
           <w:lang w:eastAsia="fr-FR"/>
         </w:rPr>
       </w:pPr>
-      <w:proofErr w:type="gramStart"/>
       <w:r>
         <w:rPr>
           <w:rFonts w:ascii="Courier New" w:eastAsia="Times New Roman" w:hAnsi="Courier New" w:cs="Courier New"/>
@@ -1336,28 +1290,7 @@
           <w:szCs w:val="20"/>
           <w:lang w:eastAsia="fr-FR"/>
         </w:rPr>
-        <w:t>x:subst(</w:t>
-      </w:r>
-      <w:proofErr w:type="gramEnd"/>
-      <w:r>
-        <w:rPr>
-          <w:rFonts w:ascii="Courier New" w:eastAsia="Times New Roman" w:hAnsi="Courier New" w:cs="Courier New"/>
-          <w:color w:val="555555"/>
-          <w:sz w:val="28"/>
-          <w:szCs w:val="20"/>
-          <w:lang w:eastAsia="fr-FR"/>
-        </w:rPr>
-        <w:t>w,x);</w:t>
-      </w:r>
-      <w:r>
-        <w:rPr>
-          <w:rFonts w:ascii="Courier New" w:eastAsia="Times New Roman" w:hAnsi="Courier New" w:cs="Courier New"/>
-          <w:color w:val="555555"/>
-          <w:sz w:val="28"/>
-          <w:szCs w:val="20"/>
-          <w:lang w:eastAsia="fr-FR"/>
-        </w:rPr>
-        <w:t xml:space="preserve"> </w:t>
+        <w:t xml:space="preserve">x:subst(w,x); </w:t>
       </w:r>
       <w:r>
         <w:rPr>
@@ -1387,8 +1320,6 @@
           <w:sz w:val="28"/>
         </w:rPr>
       </w:pPr>
-      <w:proofErr w:type="spellStart"/>
-      <w:proofErr w:type="gramStart"/>
       <w:r>
         <w:rPr>
           <w:rStyle w:val="n"/>
@@ -1407,7 +1338,6 @@
         </w:rPr>
         <w:t>:</w:t>
       </w:r>
-      <w:proofErr w:type="gramEnd"/>
       <w:r>
         <w:rPr>
           <w:rStyle w:val="n"/>
@@ -1435,7 +1365,6 @@
         </w:rPr>
         <w:t>w</w:t>
       </w:r>
-      <w:proofErr w:type="spellEnd"/>
       <w:r>
         <w:rPr>
           <w:rStyle w:val="o"/>
@@ -1500,7 +1429,6 @@
         </w:rPr>
         <w:t>w</w:t>
       </w:r>
-      <w:proofErr w:type="gramStart"/>
       <w:r>
         <w:rPr>
           <w:rStyle w:val="n"/>
@@ -1519,7 +1447,6 @@
         </w:rPr>
         <w:t>(</w:t>
       </w:r>
-      <w:proofErr w:type="gramEnd"/>
       <w:r>
         <w:rPr>
           <w:rStyle w:val="n"/>
@@ -1590,7 +1517,25 @@
           <w:sz w:val="28"/>
           <w:bdr w:val="none" w:sz="0" w:space="0" w:color="auto" w:frame="1"/>
         </w:rPr>
-        <w:t>);</w:t>
+        <w:t>)</w:t>
+      </w:r>
+      <w:r>
+        <w:rPr>
+          <w:rStyle w:val="o"/>
+          <w:color w:val="666666"/>
+          <w:sz w:val="28"/>
+          <w:bdr w:val="none" w:sz="0" w:space="0" w:color="auto" w:frame="1"/>
+        </w:rPr>
+        <w:t>*zoom</w:t>
+      </w:r>
+      <w:r>
+        <w:rPr>
+          <w:rStyle w:val="o"/>
+          <w:color w:val="666666"/>
+          <w:sz w:val="28"/>
+          <w:bdr w:val="none" w:sz="0" w:space="0" w:color="auto" w:frame="1"/>
+        </w:rPr>
+        <w:t>;</w:t>
       </w:r>
     </w:p>
     <w:p>
@@ -1602,8 +1547,6 @@
           <w:sz w:val="28"/>
         </w:rPr>
       </w:pPr>
-      <w:proofErr w:type="spellStart"/>
-      <w:proofErr w:type="gramStart"/>
       <w:r>
         <w:rPr>
           <w:rStyle w:val="n"/>
@@ -1622,7 +1565,6 @@
         </w:rPr>
         <w:t>:</w:t>
       </w:r>
-      <w:proofErr w:type="gramEnd"/>
       <w:r>
         <w:rPr>
           <w:rStyle w:val="n"/>
@@ -1632,7 +1574,6 @@
         </w:rPr>
         <w:t>xt</w:t>
       </w:r>
-      <w:proofErr w:type="spellEnd"/>
       <w:r>
         <w:rPr>
           <w:rStyle w:val="o"/>
@@ -1670,6 +1611,7 @@
           <w:color w:val="666666"/>
           <w:sz w:val="28"/>
           <w:bdr w:val="none" w:sz="0" w:space="0" w:color="auto" w:frame="1"/>
+          <w:lang w:val="en-US"/>
         </w:rPr>
       </w:pPr>
       <w:r>
@@ -1678,6 +1620,7 @@
           <w:color w:val="555555"/>
           <w:sz w:val="28"/>
           <w:bdr w:val="none" w:sz="0" w:space="0" w:color="auto" w:frame="1"/>
+          <w:lang w:val="en-US"/>
         </w:rPr>
         <w:t>x</w:t>
       </w:r>
@@ -1687,6 +1630,7 @@
           <w:color w:val="666666"/>
           <w:sz w:val="28"/>
           <w:bdr w:val="none" w:sz="0" w:space="0" w:color="auto" w:frame="1"/>
+          <w:lang w:val="en-US"/>
         </w:rPr>
         <w:t>:</w:t>
       </w:r>
@@ -1696,6 +1640,7 @@
           <w:color w:val="555555"/>
           <w:sz w:val="28"/>
           <w:bdr w:val="none" w:sz="0" w:space="0" w:color="auto" w:frame="1"/>
+          <w:lang w:val="en-US"/>
         </w:rPr>
         <w:t>xa</w:t>
       </w:r>
@@ -1705,6 +1650,7 @@
           <w:color w:val="666666"/>
           <w:sz w:val="28"/>
           <w:bdr w:val="none" w:sz="0" w:space="0" w:color="auto" w:frame="1"/>
+          <w:lang w:val="en-US"/>
         </w:rPr>
         <w:t>+</w:t>
       </w:r>
@@ -1714,6 +1660,7 @@
           <w:color w:val="555555"/>
           <w:sz w:val="28"/>
           <w:bdr w:val="none" w:sz="0" w:space="0" w:color="auto" w:frame="1"/>
+          <w:lang w:val="en-US"/>
         </w:rPr>
         <w:t>xmax</w:t>
       </w:r>
@@ -1723,6 +1670,7 @@
           <w:color w:val="BB6688"/>
           <w:sz w:val="28"/>
           <w:bdr w:val="none" w:sz="0" w:space="0" w:color="auto" w:frame="1"/>
+          <w:lang w:val="en-US"/>
         </w:rPr>
         <w:t>/2+xmin/</w:t>
       </w:r>
@@ -1732,15 +1680,37 @@
           <w:color w:val="666666"/>
           <w:sz w:val="28"/>
           <w:bdr w:val="none" w:sz="0" w:space="0" w:color="auto" w:frame="1"/>
+          <w:lang w:val="en-US"/>
         </w:rPr>
         <w:t>2</w:t>
       </w:r>
       <w:r>
         <w:rPr>
+          <w:rStyle w:val="n"/>
+          <w:color w:val="555555"/>
+          <w:sz w:val="28"/>
+          <w:bdr w:val="none" w:sz="0" w:space="0" w:color="auto" w:frame="1"/>
+          <w:lang w:val="en-US"/>
+        </w:rPr>
+        <w:t>-</w:t>
+      </w:r>
+      <w:r>
+        <w:rPr>
+          <w:rStyle w:val="n"/>
+          <w:color w:val="555555"/>
+          <w:sz w:val="28"/>
+          <w:bdr w:val="none" w:sz="0" w:space="0" w:color="auto" w:frame="1"/>
+          <w:lang w:val="en-US"/>
+        </w:rPr>
+        <w:t>offset</w:t>
+      </w:r>
+      <w:r>
+        <w:rPr>
           <w:rStyle w:val="o"/>
           <w:color w:val="666666"/>
           <w:sz w:val="28"/>
           <w:bdr w:val="none" w:sz="0" w:space="0" w:color="auto" w:frame="1"/>
+          <w:lang w:val="en-US"/>
         </w:rPr>
         <w:t>;</w:t>
       </w:r>
@@ -1755,25 +1725,13 @@
           <w:lang w:val="en-US"/>
         </w:rPr>
       </w:pPr>
-      <w:bookmarkStart w:id="0" w:name="_GoBack"/>
-      <w:bookmarkEnd w:id="0"/>
-      <w:proofErr w:type="gramStart"/>
       <w:r>
         <w:rPr>
           <w:color w:val="555555"/>
           <w:sz w:val="28"/>
           <w:lang w:val="en-US"/>
         </w:rPr>
-        <w:t>w:</w:t>
-      </w:r>
-      <w:proofErr w:type="gramEnd"/>
-      <w:r>
-        <w:rPr>
-          <w:color w:val="555555"/>
-          <w:sz w:val="28"/>
-          <w:lang w:val="en-US"/>
-        </w:rPr>
-        <w:t>solve('z=z,w)[1];</w:t>
+        <w:t>w:solve('z=z,w)[1];</w:t>
       </w:r>
     </w:p>
     <w:p>
@@ -1806,7 +1764,6 @@
           <w:lang w:val="en-US" w:eastAsia="fr-FR"/>
         </w:rPr>
       </w:pPr>
-      <w:proofErr w:type="gramStart"/>
       <w:r>
         <w:rPr>
           <w:rFonts w:ascii="Courier New" w:eastAsia="Times New Roman" w:hAnsi="Courier New" w:cs="Courier New"/>
@@ -1815,18 +1772,7 @@
           <w:szCs w:val="20"/>
           <w:lang w:val="en-US" w:eastAsia="fr-FR"/>
         </w:rPr>
-        <w:t>x:</w:t>
-      </w:r>
-      <w:proofErr w:type="gramEnd"/>
-      <w:r>
-        <w:rPr>
-          <w:rFonts w:ascii="Courier New" w:eastAsia="Times New Roman" w:hAnsi="Courier New" w:cs="Courier New"/>
-          <w:color w:val="555555"/>
-          <w:sz w:val="28"/>
-          <w:szCs w:val="20"/>
-          <w:lang w:val="en-US" w:eastAsia="fr-FR"/>
-        </w:rPr>
-        <w:t>subst(w</w:t>
+        <w:t>x:subst(w</w:t>
       </w:r>
       <w:r>
         <w:rPr>
@@ -1869,7 +1815,6 @@
           <w:lang w:val="en-US" w:eastAsia="fr-FR"/>
         </w:rPr>
       </w:pPr>
-      <w:proofErr w:type="gramStart"/>
       <w:r>
         <w:rPr>
           <w:rFonts w:ascii="Courier New" w:eastAsia="Times New Roman" w:hAnsi="Courier New" w:cs="Courier New"/>
@@ -1878,9 +1823,8 @@
           <w:szCs w:val="20"/>
           <w:lang w:val="en-US" w:eastAsia="fr-FR"/>
         </w:rPr>
-        <w:t>expand(</w:t>
-      </w:r>
-      <w:proofErr w:type="gramEnd"/>
+        <w:t>x</w:t>
+      </w:r>
       <w:r>
         <w:rPr>
           <w:rFonts w:ascii="Courier New" w:eastAsia="Times New Roman" w:hAnsi="Courier New" w:cs="Courier New"/>
@@ -1889,7 +1833,17 @@
           <w:szCs w:val="20"/>
           <w:lang w:val="en-US" w:eastAsia="fr-FR"/>
         </w:rPr>
-        <w:t>x</w:t>
+        <w:t>:</w:t>
+      </w:r>
+      <w:r>
+        <w:rPr>
+          <w:rFonts w:ascii="Courier New" w:eastAsia="Times New Roman" w:hAnsi="Courier New" w:cs="Courier New"/>
+          <w:color w:val="555555"/>
+          <w:sz w:val="28"/>
+          <w:szCs w:val="20"/>
+          <w:lang w:val="en-US" w:eastAsia="fr-FR"/>
+        </w:rPr>
+        <w:t>ratsimp(x</w:t>
       </w:r>
       <w:r>
         <w:rPr>
@@ -1932,6 +1886,26 @@
           <w:lang w:val="en-US" w:eastAsia="fr-FR"/>
         </w:rPr>
       </w:pPr>
+      <w:r>
+        <w:rPr>
+          <w:rFonts w:ascii="Courier New" w:eastAsia="Times New Roman" w:hAnsi="Courier New" w:cs="Courier New"/>
+          <w:color w:val="555555"/>
+          <w:sz w:val="28"/>
+          <w:szCs w:val="20"/>
+          <w:lang w:val="en-US" w:eastAsia="fr-FR"/>
+        </w:rPr>
+        <w:t>expand(x</w:t>
+      </w:r>
+      <w:r>
+        <w:rPr>
+          <w:rFonts w:ascii="Courier New" w:eastAsia="Times New Roman" w:hAnsi="Courier New" w:cs="Courier New"/>
+          <w:color w:val="555555"/>
+          <w:sz w:val="28"/>
+          <w:szCs w:val="20"/>
+          <w:lang w:val="en-US" w:eastAsia="fr-FR"/>
+        </w:rPr>
+        <w:t>);</w:t>
+      </w:r>
     </w:p>
     <w:p>
       <w:pPr>
@@ -1994,12 +1968,1290 @@
           <w:lang w:val="en-US" w:eastAsia="fr-FR"/>
         </w:rPr>
       </w:pPr>
+      <w:r>
+        <w:rPr>
+          <w:rFonts w:ascii="Courier New" w:eastAsia="Times New Roman" w:hAnsi="Courier New" w:cs="Courier New"/>
+          <w:color w:val="555555"/>
+          <w:sz w:val="28"/>
+          <w:szCs w:val="20"/>
+          <w:lang w:val="en-US" w:eastAsia="fr-FR"/>
+        </w:rPr>
+        <w:t>xmin/(2*zoom)-xmax/(2*zoom)-ma/zoom+xm/z+xmin/2+xmax/2-offset</w:t>
+      </w:r>
+    </w:p>
+    <w:p>
+      <w:pPr>
+        <w:tabs>
+          <w:tab w:val="left" w:pos="916"/>
+          <w:tab w:val="left" w:pos="1832"/>
+          <w:tab w:val="left" w:pos="2748"/>
+          <w:tab w:val="left" w:pos="3664"/>
+          <w:tab w:val="left" w:pos="4580"/>
+          <w:tab w:val="left" w:pos="5496"/>
+          <w:tab w:val="left" w:pos="6412"/>
+          <w:tab w:val="left" w:pos="7328"/>
+          <w:tab w:val="left" w:pos="8244"/>
+          <w:tab w:val="left" w:pos="9160"/>
+          <w:tab w:val="left" w:pos="10076"/>
+          <w:tab w:val="left" w:pos="10992"/>
+          <w:tab w:val="left" w:pos="11908"/>
+          <w:tab w:val="left" w:pos="12824"/>
+          <w:tab w:val="left" w:pos="13740"/>
+          <w:tab w:val="left" w:pos="14656"/>
+        </w:tabs>
+        <w:spacing w:after="0" w:line="240" w:lineRule="auto"/>
+        <w:textAlignment w:val="baseline"/>
+        <w:rPr>
+          <w:rFonts w:ascii="Courier New" w:eastAsia="Times New Roman" w:hAnsi="Courier New" w:cs="Courier New"/>
+          <w:color w:val="555555"/>
+          <w:sz w:val="28"/>
+          <w:szCs w:val="20"/>
+          <w:lang w:val="en-US" w:eastAsia="fr-FR"/>
+        </w:rPr>
+      </w:pPr>
+    </w:p>
+    <w:p>
+      <w:pPr>
+        <w:tabs>
+          <w:tab w:val="left" w:pos="916"/>
+          <w:tab w:val="left" w:pos="1832"/>
+          <w:tab w:val="left" w:pos="2748"/>
+          <w:tab w:val="left" w:pos="3664"/>
+          <w:tab w:val="left" w:pos="4580"/>
+          <w:tab w:val="left" w:pos="5496"/>
+          <w:tab w:val="left" w:pos="6412"/>
+          <w:tab w:val="left" w:pos="7328"/>
+          <w:tab w:val="left" w:pos="8244"/>
+          <w:tab w:val="left" w:pos="9160"/>
+          <w:tab w:val="left" w:pos="10076"/>
+          <w:tab w:val="left" w:pos="10992"/>
+          <w:tab w:val="left" w:pos="11908"/>
+          <w:tab w:val="left" w:pos="12824"/>
+          <w:tab w:val="left" w:pos="13740"/>
+          <w:tab w:val="left" w:pos="14656"/>
+        </w:tabs>
+        <w:spacing w:after="0" w:line="240" w:lineRule="auto"/>
+        <w:textAlignment w:val="baseline"/>
+        <w:rPr>
+          <w:rFonts w:ascii="Courier New" w:eastAsia="Times New Roman" w:hAnsi="Courier New" w:cs="Courier New"/>
+          <w:color w:val="555555"/>
+          <w:sz w:val="28"/>
+          <w:szCs w:val="20"/>
+          <w:lang w:val="en-US" w:eastAsia="fr-FR"/>
+        </w:rPr>
+      </w:pPr>
+      <w:bookmarkStart w:id="0" w:name="_GoBack"/>
+      <w:bookmarkEnd w:id="0"/>
+    </w:p>
+    <w:p>
+      <w:pPr>
+        <w:tabs>
+          <w:tab w:val="left" w:pos="916"/>
+          <w:tab w:val="left" w:pos="1832"/>
+          <w:tab w:val="left" w:pos="2748"/>
+          <w:tab w:val="left" w:pos="3664"/>
+          <w:tab w:val="left" w:pos="4580"/>
+          <w:tab w:val="left" w:pos="5496"/>
+          <w:tab w:val="left" w:pos="6412"/>
+          <w:tab w:val="left" w:pos="7328"/>
+          <w:tab w:val="left" w:pos="8244"/>
+          <w:tab w:val="left" w:pos="9160"/>
+          <w:tab w:val="left" w:pos="10076"/>
+          <w:tab w:val="left" w:pos="10992"/>
+          <w:tab w:val="left" w:pos="11908"/>
+          <w:tab w:val="left" w:pos="12824"/>
+          <w:tab w:val="left" w:pos="13740"/>
+          <w:tab w:val="left" w:pos="14656"/>
+        </w:tabs>
+        <w:spacing w:after="0" w:line="240" w:lineRule="auto"/>
+        <w:textAlignment w:val="baseline"/>
+        <w:rPr>
+          <w:rFonts w:ascii="Courier New" w:eastAsia="Times New Roman" w:hAnsi="Courier New" w:cs="Courier New"/>
+          <w:color w:val="555555"/>
+          <w:sz w:val="28"/>
+          <w:szCs w:val="20"/>
+          <w:lang w:val="en-US" w:eastAsia="fr-FR"/>
+        </w:rPr>
+      </w:pPr>
+    </w:p>
+    <w:p>
+      <w:pPr>
+        <w:tabs>
+          <w:tab w:val="left" w:pos="916"/>
+          <w:tab w:val="left" w:pos="1832"/>
+          <w:tab w:val="left" w:pos="2748"/>
+          <w:tab w:val="left" w:pos="3664"/>
+          <w:tab w:val="left" w:pos="4580"/>
+          <w:tab w:val="left" w:pos="5496"/>
+          <w:tab w:val="left" w:pos="6412"/>
+          <w:tab w:val="left" w:pos="7328"/>
+          <w:tab w:val="left" w:pos="8244"/>
+          <w:tab w:val="left" w:pos="9160"/>
+          <w:tab w:val="left" w:pos="10076"/>
+          <w:tab w:val="left" w:pos="10992"/>
+          <w:tab w:val="left" w:pos="11908"/>
+          <w:tab w:val="left" w:pos="12824"/>
+          <w:tab w:val="left" w:pos="13740"/>
+          <w:tab w:val="left" w:pos="14656"/>
+        </w:tabs>
+        <w:spacing w:after="0" w:line="240" w:lineRule="auto"/>
+        <w:textAlignment w:val="baseline"/>
+        <w:rPr>
+          <w:rFonts w:ascii="Courier New" w:eastAsia="Times New Roman" w:hAnsi="Courier New" w:cs="Courier New"/>
+          <w:color w:val="555555"/>
+          <w:sz w:val="28"/>
+          <w:szCs w:val="20"/>
+          <w:lang w:val="en-US" w:eastAsia="fr-FR"/>
+        </w:rPr>
+      </w:pPr>
+    </w:p>
+    <w:p>
+      <w:pPr>
+        <w:tabs>
+          <w:tab w:val="left" w:pos="916"/>
+          <w:tab w:val="left" w:pos="1832"/>
+          <w:tab w:val="left" w:pos="2748"/>
+          <w:tab w:val="left" w:pos="3664"/>
+          <w:tab w:val="left" w:pos="4580"/>
+          <w:tab w:val="left" w:pos="5496"/>
+          <w:tab w:val="left" w:pos="6412"/>
+          <w:tab w:val="left" w:pos="7328"/>
+          <w:tab w:val="left" w:pos="8244"/>
+          <w:tab w:val="left" w:pos="9160"/>
+          <w:tab w:val="left" w:pos="10076"/>
+          <w:tab w:val="left" w:pos="10992"/>
+          <w:tab w:val="left" w:pos="11908"/>
+          <w:tab w:val="left" w:pos="12824"/>
+          <w:tab w:val="left" w:pos="13740"/>
+          <w:tab w:val="left" w:pos="14656"/>
+        </w:tabs>
+        <w:spacing w:after="0" w:line="240" w:lineRule="auto"/>
+        <w:textAlignment w:val="baseline"/>
+        <w:rPr>
+          <w:rFonts w:ascii="Courier New" w:eastAsia="Times New Roman" w:hAnsi="Courier New" w:cs="Courier New"/>
+          <w:color w:val="555555"/>
+          <w:sz w:val="28"/>
+          <w:szCs w:val="20"/>
+          <w:lang w:val="en-US" w:eastAsia="fr-FR"/>
+        </w:rPr>
+      </w:pPr>
+    </w:p>
+    <w:p>
+      <w:pPr>
+        <w:tabs>
+          <w:tab w:val="left" w:pos="916"/>
+          <w:tab w:val="left" w:pos="1832"/>
+          <w:tab w:val="left" w:pos="2748"/>
+          <w:tab w:val="left" w:pos="3664"/>
+          <w:tab w:val="left" w:pos="4580"/>
+          <w:tab w:val="left" w:pos="5496"/>
+          <w:tab w:val="left" w:pos="6412"/>
+          <w:tab w:val="left" w:pos="7328"/>
+          <w:tab w:val="left" w:pos="8244"/>
+          <w:tab w:val="left" w:pos="9160"/>
+          <w:tab w:val="left" w:pos="10076"/>
+          <w:tab w:val="left" w:pos="10992"/>
+          <w:tab w:val="left" w:pos="11908"/>
+          <w:tab w:val="left" w:pos="12824"/>
+          <w:tab w:val="left" w:pos="13740"/>
+          <w:tab w:val="left" w:pos="14656"/>
+        </w:tabs>
+        <w:spacing w:after="0" w:line="240" w:lineRule="auto"/>
+        <w:textAlignment w:val="baseline"/>
+        <w:rPr>
+          <w:rFonts w:ascii="Courier New" w:eastAsia="Times New Roman" w:hAnsi="Courier New" w:cs="Courier New"/>
+          <w:color w:val="555555"/>
+          <w:sz w:val="28"/>
+          <w:szCs w:val="20"/>
+          <w:lang w:val="en-US" w:eastAsia="fr-FR"/>
+        </w:rPr>
+      </w:pPr>
+    </w:p>
+    <w:p>
+      <w:pPr>
+        <w:tabs>
+          <w:tab w:val="left" w:pos="916"/>
+          <w:tab w:val="left" w:pos="1832"/>
+          <w:tab w:val="left" w:pos="2748"/>
+          <w:tab w:val="left" w:pos="3664"/>
+          <w:tab w:val="left" w:pos="4580"/>
+          <w:tab w:val="left" w:pos="5496"/>
+          <w:tab w:val="left" w:pos="6412"/>
+          <w:tab w:val="left" w:pos="7328"/>
+          <w:tab w:val="left" w:pos="8244"/>
+          <w:tab w:val="left" w:pos="9160"/>
+          <w:tab w:val="left" w:pos="10076"/>
+          <w:tab w:val="left" w:pos="10992"/>
+          <w:tab w:val="left" w:pos="11908"/>
+          <w:tab w:val="left" w:pos="12824"/>
+          <w:tab w:val="left" w:pos="13740"/>
+          <w:tab w:val="left" w:pos="14656"/>
+        </w:tabs>
+        <w:spacing w:after="0" w:line="240" w:lineRule="auto"/>
+        <w:textAlignment w:val="baseline"/>
+        <w:rPr>
+          <w:rFonts w:ascii="Courier New" w:eastAsia="Times New Roman" w:hAnsi="Courier New" w:cs="Courier New"/>
+          <w:color w:val="555555"/>
+          <w:sz w:val="28"/>
+          <w:szCs w:val="20"/>
+          <w:lang w:val="en-US" w:eastAsia="fr-FR"/>
+        </w:rPr>
+      </w:pPr>
+    </w:p>
+    <w:p>
+      <w:pPr>
+        <w:tabs>
+          <w:tab w:val="left" w:pos="916"/>
+          <w:tab w:val="left" w:pos="1832"/>
+          <w:tab w:val="left" w:pos="2748"/>
+          <w:tab w:val="left" w:pos="3664"/>
+          <w:tab w:val="left" w:pos="4580"/>
+          <w:tab w:val="left" w:pos="5496"/>
+          <w:tab w:val="left" w:pos="6412"/>
+          <w:tab w:val="left" w:pos="7328"/>
+          <w:tab w:val="left" w:pos="8244"/>
+          <w:tab w:val="left" w:pos="9160"/>
+          <w:tab w:val="left" w:pos="10076"/>
+          <w:tab w:val="left" w:pos="10992"/>
+          <w:tab w:val="left" w:pos="11908"/>
+          <w:tab w:val="left" w:pos="12824"/>
+          <w:tab w:val="left" w:pos="13740"/>
+          <w:tab w:val="left" w:pos="14656"/>
+        </w:tabs>
+        <w:spacing w:after="0" w:line="240" w:lineRule="auto"/>
+        <w:textAlignment w:val="baseline"/>
+        <w:rPr>
+          <w:rFonts w:ascii="Courier New" w:eastAsia="Times New Roman" w:hAnsi="Courier New" w:cs="Courier New"/>
+          <w:color w:val="555555"/>
+          <w:sz w:val="28"/>
+          <w:szCs w:val="20"/>
+          <w:lang w:val="en-US" w:eastAsia="fr-FR"/>
+        </w:rPr>
+      </w:pPr>
+    </w:p>
+    <w:p>
+      <w:pPr>
+        <w:tabs>
+          <w:tab w:val="left" w:pos="916"/>
+          <w:tab w:val="left" w:pos="1832"/>
+          <w:tab w:val="left" w:pos="2748"/>
+          <w:tab w:val="left" w:pos="3664"/>
+          <w:tab w:val="left" w:pos="4580"/>
+          <w:tab w:val="left" w:pos="5496"/>
+          <w:tab w:val="left" w:pos="6412"/>
+          <w:tab w:val="left" w:pos="7328"/>
+          <w:tab w:val="left" w:pos="8244"/>
+          <w:tab w:val="left" w:pos="9160"/>
+          <w:tab w:val="left" w:pos="10076"/>
+          <w:tab w:val="left" w:pos="10992"/>
+          <w:tab w:val="left" w:pos="11908"/>
+          <w:tab w:val="left" w:pos="12824"/>
+          <w:tab w:val="left" w:pos="13740"/>
+          <w:tab w:val="left" w:pos="14656"/>
+        </w:tabs>
+        <w:spacing w:after="0" w:line="240" w:lineRule="auto"/>
+        <w:textAlignment w:val="baseline"/>
+        <w:rPr>
+          <w:rFonts w:ascii="Courier New" w:eastAsia="Times New Roman" w:hAnsi="Courier New" w:cs="Courier New"/>
+          <w:color w:val="555555"/>
+          <w:sz w:val="28"/>
+          <w:szCs w:val="20"/>
+          <w:lang w:val="en-US" w:eastAsia="fr-FR"/>
+        </w:rPr>
+      </w:pPr>
+    </w:p>
+    <w:p>
+      <w:pPr>
+        <w:tabs>
+          <w:tab w:val="left" w:pos="916"/>
+          <w:tab w:val="left" w:pos="1832"/>
+          <w:tab w:val="left" w:pos="2748"/>
+          <w:tab w:val="left" w:pos="3664"/>
+          <w:tab w:val="left" w:pos="4580"/>
+          <w:tab w:val="left" w:pos="5496"/>
+          <w:tab w:val="left" w:pos="6412"/>
+          <w:tab w:val="left" w:pos="7328"/>
+          <w:tab w:val="left" w:pos="8244"/>
+          <w:tab w:val="left" w:pos="9160"/>
+          <w:tab w:val="left" w:pos="10076"/>
+          <w:tab w:val="left" w:pos="10992"/>
+          <w:tab w:val="left" w:pos="11908"/>
+          <w:tab w:val="left" w:pos="12824"/>
+          <w:tab w:val="left" w:pos="13740"/>
+          <w:tab w:val="left" w:pos="14656"/>
+        </w:tabs>
+        <w:spacing w:after="0" w:line="240" w:lineRule="auto"/>
+        <w:textAlignment w:val="baseline"/>
+        <w:rPr>
+          <w:rFonts w:ascii="Courier New" w:eastAsia="Times New Roman" w:hAnsi="Courier New" w:cs="Courier New"/>
+          <w:color w:val="555555"/>
+          <w:sz w:val="28"/>
+          <w:szCs w:val="20"/>
+          <w:lang w:val="en-US" w:eastAsia="fr-FR"/>
+        </w:rPr>
+      </w:pPr>
+    </w:p>
+    <w:p>
+      <w:pPr>
+        <w:tabs>
+          <w:tab w:val="left" w:pos="916"/>
+          <w:tab w:val="left" w:pos="1832"/>
+          <w:tab w:val="left" w:pos="2748"/>
+          <w:tab w:val="left" w:pos="3664"/>
+          <w:tab w:val="left" w:pos="4580"/>
+          <w:tab w:val="left" w:pos="5496"/>
+          <w:tab w:val="left" w:pos="6412"/>
+          <w:tab w:val="left" w:pos="7328"/>
+          <w:tab w:val="left" w:pos="8244"/>
+          <w:tab w:val="left" w:pos="9160"/>
+          <w:tab w:val="left" w:pos="10076"/>
+          <w:tab w:val="left" w:pos="10992"/>
+          <w:tab w:val="left" w:pos="11908"/>
+          <w:tab w:val="left" w:pos="12824"/>
+          <w:tab w:val="left" w:pos="13740"/>
+          <w:tab w:val="left" w:pos="14656"/>
+        </w:tabs>
+        <w:spacing w:after="0" w:line="240" w:lineRule="auto"/>
+        <w:textAlignment w:val="baseline"/>
+        <w:rPr>
+          <w:rFonts w:ascii="Courier New" w:eastAsia="Times New Roman" w:hAnsi="Courier New" w:cs="Courier New"/>
+          <w:color w:val="555555"/>
+          <w:sz w:val="28"/>
+          <w:szCs w:val="20"/>
+          <w:lang w:val="en-US" w:eastAsia="fr-FR"/>
+        </w:rPr>
+      </w:pPr>
+    </w:p>
+    <w:p>
+      <w:pPr>
+        <w:tabs>
+          <w:tab w:val="left" w:pos="916"/>
+          <w:tab w:val="left" w:pos="1832"/>
+          <w:tab w:val="left" w:pos="2748"/>
+          <w:tab w:val="left" w:pos="3664"/>
+          <w:tab w:val="left" w:pos="4580"/>
+          <w:tab w:val="left" w:pos="5496"/>
+          <w:tab w:val="left" w:pos="6412"/>
+          <w:tab w:val="left" w:pos="7328"/>
+          <w:tab w:val="left" w:pos="8244"/>
+          <w:tab w:val="left" w:pos="9160"/>
+          <w:tab w:val="left" w:pos="10076"/>
+          <w:tab w:val="left" w:pos="10992"/>
+          <w:tab w:val="left" w:pos="11908"/>
+          <w:tab w:val="left" w:pos="12824"/>
+          <w:tab w:val="left" w:pos="13740"/>
+          <w:tab w:val="left" w:pos="14656"/>
+        </w:tabs>
+        <w:spacing w:after="0" w:line="240" w:lineRule="auto"/>
+        <w:textAlignment w:val="baseline"/>
+        <w:rPr>
+          <w:rFonts w:ascii="Courier New" w:eastAsia="Times New Roman" w:hAnsi="Courier New" w:cs="Courier New"/>
+          <w:color w:val="555555"/>
+          <w:sz w:val="28"/>
+          <w:szCs w:val="20"/>
+          <w:lang w:val="en-US" w:eastAsia="fr-FR"/>
+        </w:rPr>
+      </w:pPr>
+    </w:p>
+    <w:p>
+      <w:pPr>
+        <w:pStyle w:val="PrformatHTML"/>
+        <w:textAlignment w:val="baseline"/>
+        <w:rPr>
+          <w:color w:val="555555"/>
+          <w:sz w:val="28"/>
+          <w:lang w:val="de-DE"/>
+        </w:rPr>
+      </w:pPr>
+      <w:r>
+        <w:rPr>
+          <w:rStyle w:val="n"/>
+          <w:color w:val="555555"/>
+          <w:sz w:val="28"/>
+          <w:bdr w:val="none" w:sz="0" w:space="0" w:color="auto" w:frame="1"/>
+          <w:lang w:val="de-DE"/>
+        </w:rPr>
+        <w:lastRenderedPageBreak/>
+        <w:t>yt</w:t>
+      </w:r>
+      <w:r>
+        <w:rPr>
+          <w:rStyle w:val="o"/>
+          <w:color w:val="666666"/>
+          <w:sz w:val="28"/>
+          <w:bdr w:val="none" w:sz="0" w:space="0" w:color="auto" w:frame="1"/>
+          <w:lang w:val="de-DE"/>
+        </w:rPr>
+        <w:t>:</w:t>
+      </w:r>
+      <w:r>
+        <w:rPr>
+          <w:rStyle w:val="n"/>
+          <w:color w:val="555555"/>
+          <w:sz w:val="28"/>
+          <w:bdr w:val="none" w:sz="0" w:space="0" w:color="auto" w:frame="1"/>
+          <w:lang w:val="de-DE"/>
+        </w:rPr>
+        <w:t>ym</w:t>
+      </w:r>
+      <w:r>
+        <w:rPr>
+          <w:rStyle w:val="o"/>
+          <w:color w:val="666666"/>
+          <w:sz w:val="28"/>
+          <w:bdr w:val="none" w:sz="0" w:space="0" w:color="auto" w:frame="1"/>
+          <w:lang w:val="de-DE"/>
+        </w:rPr>
+        <w:t>-</w:t>
+      </w:r>
+      <w:r>
+        <w:rPr>
+          <w:rStyle w:val="n"/>
+          <w:color w:val="555555"/>
+          <w:sz w:val="28"/>
+          <w:bdr w:val="none" w:sz="0" w:space="0" w:color="auto" w:frame="1"/>
+          <w:lang w:val="de-DE"/>
+        </w:rPr>
+        <w:t>w</w:t>
+      </w:r>
+      <w:r>
+        <w:rPr>
+          <w:rStyle w:val="o"/>
+          <w:color w:val="666666"/>
+          <w:sz w:val="28"/>
+          <w:bdr w:val="none" w:sz="0" w:space="0" w:color="auto" w:frame="1"/>
+          <w:lang w:val="de-DE"/>
+        </w:rPr>
+        <w:t>/</w:t>
+      </w:r>
+      <w:r>
+        <w:rPr>
+          <w:rStyle w:val="mi"/>
+          <w:color w:val="666666"/>
+          <w:sz w:val="28"/>
+          <w:bdr w:val="none" w:sz="0" w:space="0" w:color="auto" w:frame="1"/>
+          <w:lang w:val="de-DE"/>
+        </w:rPr>
+        <w:t>2</w:t>
+      </w:r>
+      <w:r>
+        <w:rPr>
+          <w:rStyle w:val="o"/>
+          <w:color w:val="666666"/>
+          <w:sz w:val="28"/>
+          <w:bdr w:val="none" w:sz="0" w:space="0" w:color="auto" w:frame="1"/>
+          <w:lang w:val="de-DE"/>
+        </w:rPr>
+        <w:t>;</w:t>
+      </w:r>
+    </w:p>
+    <w:p>
+      <w:pPr>
+        <w:pStyle w:val="PrformatHTML"/>
+        <w:textAlignment w:val="baseline"/>
+        <w:rPr>
+          <w:color w:val="555555"/>
+          <w:sz w:val="28"/>
+          <w:lang w:val="de-DE"/>
+        </w:rPr>
+      </w:pPr>
+      <w:r>
+        <w:rPr>
+          <w:rStyle w:val="n"/>
+          <w:color w:val="555555"/>
+          <w:sz w:val="28"/>
+          <w:bdr w:val="none" w:sz="0" w:space="0" w:color="auto" w:frame="1"/>
+          <w:lang w:val="de-DE"/>
+        </w:rPr>
+        <w:t>z</w:t>
+      </w:r>
+      <w:r>
+        <w:rPr>
+          <w:rStyle w:val="o"/>
+          <w:color w:val="666666"/>
+          <w:sz w:val="28"/>
+          <w:bdr w:val="none" w:sz="0" w:space="0" w:color="auto" w:frame="1"/>
+          <w:lang w:val="de-DE"/>
+        </w:rPr>
+        <w:t>:</w:t>
+      </w:r>
+      <w:r>
+        <w:rPr>
+          <w:rStyle w:val="n"/>
+          <w:color w:val="555555"/>
+          <w:sz w:val="28"/>
+          <w:bdr w:val="none" w:sz="0" w:space="0" w:color="auto" w:frame="1"/>
+          <w:lang w:val="de-DE"/>
+        </w:rPr>
+        <w:t>w/(</w:t>
+      </w:r>
+      <w:r>
+        <w:rPr>
+          <w:rStyle w:val="n"/>
+          <w:color w:val="555555"/>
+          <w:sz w:val="28"/>
+          <w:bdr w:val="none" w:sz="0" w:space="0" w:color="auto" w:frame="1"/>
+          <w:lang w:val="de-DE"/>
+        </w:rPr>
+        <w:t>y</w:t>
+      </w:r>
+      <w:r>
+        <w:rPr>
+          <w:rStyle w:val="n"/>
+          <w:color w:val="555555"/>
+          <w:sz w:val="28"/>
+          <w:bdr w:val="none" w:sz="0" w:space="0" w:color="auto" w:frame="1"/>
+          <w:lang w:val="de-DE"/>
+        </w:rPr>
+        <w:t>max</w:t>
+      </w:r>
+      <w:r>
+        <w:rPr>
+          <w:rStyle w:val="o"/>
+          <w:color w:val="666666"/>
+          <w:sz w:val="28"/>
+          <w:bdr w:val="none" w:sz="0" w:space="0" w:color="auto" w:frame="1"/>
+          <w:lang w:val="de-DE"/>
+        </w:rPr>
+        <w:t>-</w:t>
+      </w:r>
+      <w:r>
+        <w:rPr>
+          <w:rStyle w:val="n"/>
+          <w:color w:val="555555"/>
+          <w:sz w:val="28"/>
+          <w:bdr w:val="none" w:sz="0" w:space="0" w:color="auto" w:frame="1"/>
+          <w:lang w:val="de-DE"/>
+        </w:rPr>
+        <w:t>y</w:t>
+      </w:r>
+      <w:r>
+        <w:rPr>
+          <w:rStyle w:val="n"/>
+          <w:color w:val="555555"/>
+          <w:sz w:val="28"/>
+          <w:bdr w:val="none" w:sz="0" w:space="0" w:color="auto" w:frame="1"/>
+          <w:lang w:val="de-DE"/>
+        </w:rPr>
+        <w:t>min</w:t>
+      </w:r>
+      <w:r>
+        <w:rPr>
+          <w:rStyle w:val="o"/>
+          <w:color w:val="666666"/>
+          <w:sz w:val="28"/>
+          <w:bdr w:val="none" w:sz="0" w:space="0" w:color="auto" w:frame="1"/>
+          <w:lang w:val="de-DE"/>
+        </w:rPr>
+        <w:t>+</w:t>
+      </w:r>
+      <w:r>
+        <w:rPr>
+          <w:rStyle w:val="mi"/>
+          <w:color w:val="666666"/>
+          <w:sz w:val="28"/>
+          <w:bdr w:val="none" w:sz="0" w:space="0" w:color="auto" w:frame="1"/>
+          <w:lang w:val="de-DE"/>
+        </w:rPr>
+        <w:t>2</w:t>
+      </w:r>
+      <w:r>
+        <w:rPr>
+          <w:rStyle w:val="o"/>
+          <w:color w:val="666666"/>
+          <w:sz w:val="28"/>
+          <w:bdr w:val="none" w:sz="0" w:space="0" w:color="auto" w:frame="1"/>
+          <w:lang w:val="de-DE"/>
+        </w:rPr>
+        <w:t>*</w:t>
+      </w:r>
+      <w:r>
+        <w:rPr>
+          <w:rStyle w:val="n"/>
+          <w:color w:val="555555"/>
+          <w:sz w:val="28"/>
+          <w:bdr w:val="none" w:sz="0" w:space="0" w:color="auto" w:frame="1"/>
+          <w:lang w:val="de-DE"/>
+        </w:rPr>
+        <w:t>ma</w:t>
+      </w:r>
+      <w:r>
+        <w:rPr>
+          <w:rStyle w:val="o"/>
+          <w:color w:val="666666"/>
+          <w:sz w:val="28"/>
+          <w:bdr w:val="none" w:sz="0" w:space="0" w:color="auto" w:frame="1"/>
+          <w:lang w:val="de-DE"/>
+        </w:rPr>
+        <w:t>)</w:t>
+      </w:r>
+      <w:r>
+        <w:rPr>
+          <w:rStyle w:val="o"/>
+          <w:color w:val="666666"/>
+          <w:sz w:val="28"/>
+          <w:bdr w:val="none" w:sz="0" w:space="0" w:color="auto" w:frame="1"/>
+          <w:lang w:val="de-DE"/>
+        </w:rPr>
+        <w:t>*zoom</w:t>
+      </w:r>
+      <w:r>
+        <w:rPr>
+          <w:rStyle w:val="o"/>
+          <w:color w:val="666666"/>
+          <w:sz w:val="28"/>
+          <w:bdr w:val="none" w:sz="0" w:space="0" w:color="auto" w:frame="1"/>
+          <w:lang w:val="de-DE"/>
+        </w:rPr>
+        <w:t>;</w:t>
+      </w:r>
+    </w:p>
+    <w:p>
+      <w:pPr>
+        <w:pStyle w:val="PrformatHTML"/>
+        <w:textAlignment w:val="baseline"/>
+        <w:rPr>
+          <w:color w:val="555555"/>
+          <w:sz w:val="28"/>
+          <w:lang w:val="de-DE"/>
+        </w:rPr>
+      </w:pPr>
+      <w:r>
+        <w:rPr>
+          <w:rStyle w:val="n"/>
+          <w:color w:val="555555"/>
+          <w:sz w:val="28"/>
+          <w:bdr w:val="none" w:sz="0" w:space="0" w:color="auto" w:frame="1"/>
+          <w:lang w:val="de-DE"/>
+        </w:rPr>
+        <w:t>y</w:t>
+      </w:r>
+      <w:r>
+        <w:rPr>
+          <w:rStyle w:val="n"/>
+          <w:color w:val="555555"/>
+          <w:sz w:val="28"/>
+          <w:bdr w:val="none" w:sz="0" w:space="0" w:color="auto" w:frame="1"/>
+          <w:lang w:val="de-DE"/>
+        </w:rPr>
+        <w:t>a</w:t>
+      </w:r>
+      <w:r>
+        <w:rPr>
+          <w:rStyle w:val="o"/>
+          <w:color w:val="666666"/>
+          <w:sz w:val="28"/>
+          <w:bdr w:val="none" w:sz="0" w:space="0" w:color="auto" w:frame="1"/>
+          <w:lang w:val="de-DE"/>
+        </w:rPr>
+        <w:t>:</w:t>
+      </w:r>
+      <w:r>
+        <w:rPr>
+          <w:rStyle w:val="o"/>
+          <w:color w:val="666666"/>
+          <w:sz w:val="28"/>
+          <w:bdr w:val="none" w:sz="0" w:space="0" w:color="auto" w:frame="1"/>
+          <w:lang w:val="de-DE"/>
+        </w:rPr>
+        <w:t>-</w:t>
+      </w:r>
+      <w:r>
+        <w:rPr>
+          <w:rStyle w:val="n"/>
+          <w:color w:val="555555"/>
+          <w:sz w:val="28"/>
+          <w:bdr w:val="none" w:sz="0" w:space="0" w:color="auto" w:frame="1"/>
+          <w:lang w:val="de-DE"/>
+        </w:rPr>
+        <w:t>y</w:t>
+      </w:r>
+      <w:r>
+        <w:rPr>
+          <w:rStyle w:val="n"/>
+          <w:color w:val="555555"/>
+          <w:sz w:val="28"/>
+          <w:bdr w:val="none" w:sz="0" w:space="0" w:color="auto" w:frame="1"/>
+          <w:lang w:val="de-DE"/>
+        </w:rPr>
+        <w:t>t</w:t>
+      </w:r>
+      <w:r>
+        <w:rPr>
+          <w:rStyle w:val="o"/>
+          <w:color w:val="666666"/>
+          <w:sz w:val="28"/>
+          <w:bdr w:val="none" w:sz="0" w:space="0" w:color="auto" w:frame="1"/>
+          <w:lang w:val="de-DE"/>
+        </w:rPr>
+        <w:t>/</w:t>
+      </w:r>
+      <w:r>
+        <w:rPr>
+          <w:rStyle w:val="n"/>
+          <w:color w:val="555555"/>
+          <w:sz w:val="28"/>
+          <w:bdr w:val="none" w:sz="0" w:space="0" w:color="auto" w:frame="1"/>
+          <w:lang w:val="de-DE"/>
+        </w:rPr>
+        <w:t>z</w:t>
+      </w:r>
+      <w:r>
+        <w:rPr>
+          <w:rStyle w:val="o"/>
+          <w:color w:val="666666"/>
+          <w:sz w:val="28"/>
+          <w:bdr w:val="none" w:sz="0" w:space="0" w:color="auto" w:frame="1"/>
+          <w:lang w:val="de-DE"/>
+        </w:rPr>
+        <w:t>;</w:t>
+      </w:r>
+    </w:p>
+    <w:p>
+      <w:pPr>
+        <w:pStyle w:val="PrformatHTML"/>
+        <w:textAlignment w:val="baseline"/>
+        <w:rPr>
+          <w:rStyle w:val="o"/>
+          <w:color w:val="666666"/>
+          <w:sz w:val="28"/>
+          <w:bdr w:val="none" w:sz="0" w:space="0" w:color="auto" w:frame="1"/>
+          <w:lang w:val="en-US"/>
+        </w:rPr>
+      </w:pPr>
+      <w:r>
+        <w:rPr>
+          <w:rStyle w:val="n"/>
+          <w:color w:val="555555"/>
+          <w:sz w:val="28"/>
+          <w:bdr w:val="none" w:sz="0" w:space="0" w:color="auto" w:frame="1"/>
+          <w:lang w:val="en-US"/>
+        </w:rPr>
+        <w:t>y</w:t>
+      </w:r>
+      <w:r>
+        <w:rPr>
+          <w:rStyle w:val="o"/>
+          <w:color w:val="666666"/>
+          <w:sz w:val="28"/>
+          <w:bdr w:val="none" w:sz="0" w:space="0" w:color="auto" w:frame="1"/>
+          <w:lang w:val="en-US"/>
+        </w:rPr>
+        <w:t>:</w:t>
+      </w:r>
+      <w:r>
+        <w:rPr>
+          <w:rStyle w:val="n"/>
+          <w:color w:val="555555"/>
+          <w:sz w:val="28"/>
+          <w:bdr w:val="none" w:sz="0" w:space="0" w:color="auto" w:frame="1"/>
+          <w:lang w:val="en-US"/>
+        </w:rPr>
+        <w:t>y</w:t>
+      </w:r>
+      <w:r>
+        <w:rPr>
+          <w:rStyle w:val="n"/>
+          <w:color w:val="555555"/>
+          <w:sz w:val="28"/>
+          <w:bdr w:val="none" w:sz="0" w:space="0" w:color="auto" w:frame="1"/>
+          <w:lang w:val="en-US"/>
+        </w:rPr>
+        <w:t>a</w:t>
+      </w:r>
+      <w:r>
+        <w:rPr>
+          <w:rStyle w:val="o"/>
+          <w:color w:val="666666"/>
+          <w:sz w:val="28"/>
+          <w:bdr w:val="none" w:sz="0" w:space="0" w:color="auto" w:frame="1"/>
+          <w:lang w:val="en-US"/>
+        </w:rPr>
+        <w:t>+</w:t>
+      </w:r>
+      <w:r>
+        <w:rPr>
+          <w:rStyle w:val="n"/>
+          <w:color w:val="555555"/>
+          <w:sz w:val="28"/>
+          <w:bdr w:val="none" w:sz="0" w:space="0" w:color="auto" w:frame="1"/>
+          <w:lang w:val="en-US"/>
+        </w:rPr>
+        <w:t>y</w:t>
+      </w:r>
+      <w:r>
+        <w:rPr>
+          <w:rStyle w:val="n"/>
+          <w:color w:val="555555"/>
+          <w:sz w:val="28"/>
+          <w:bdr w:val="none" w:sz="0" w:space="0" w:color="auto" w:frame="1"/>
+          <w:lang w:val="en-US"/>
+        </w:rPr>
+        <w:t>max</w:t>
+      </w:r>
+      <w:r>
+        <w:rPr>
+          <w:rStyle w:val="sr"/>
+          <w:color w:val="BB6688"/>
+          <w:sz w:val="28"/>
+          <w:bdr w:val="none" w:sz="0" w:space="0" w:color="auto" w:frame="1"/>
+          <w:lang w:val="en-US"/>
+        </w:rPr>
+        <w:t>/2+y</w:t>
+      </w:r>
+      <w:r>
+        <w:rPr>
+          <w:rStyle w:val="sr"/>
+          <w:color w:val="BB6688"/>
+          <w:sz w:val="28"/>
+          <w:bdr w:val="none" w:sz="0" w:space="0" w:color="auto" w:frame="1"/>
+          <w:lang w:val="en-US"/>
+        </w:rPr>
+        <w:t>min/</w:t>
+      </w:r>
+      <w:r>
+        <w:rPr>
+          <w:rStyle w:val="mi"/>
+          <w:color w:val="666666"/>
+          <w:sz w:val="28"/>
+          <w:bdr w:val="none" w:sz="0" w:space="0" w:color="auto" w:frame="1"/>
+          <w:lang w:val="en-US"/>
+        </w:rPr>
+        <w:t>2</w:t>
+      </w:r>
+      <w:r>
+        <w:rPr>
+          <w:rStyle w:val="n"/>
+          <w:color w:val="555555"/>
+          <w:sz w:val="28"/>
+          <w:bdr w:val="none" w:sz="0" w:space="0" w:color="auto" w:frame="1"/>
+          <w:lang w:val="en-US"/>
+        </w:rPr>
+        <w:t>+</w:t>
+      </w:r>
+      <w:r>
+        <w:rPr>
+          <w:rStyle w:val="n"/>
+          <w:color w:val="555555"/>
+          <w:sz w:val="28"/>
+          <w:bdr w:val="none" w:sz="0" w:space="0" w:color="auto" w:frame="1"/>
+          <w:lang w:val="en-US"/>
+        </w:rPr>
+        <w:t>offset</w:t>
+      </w:r>
+      <w:r>
+        <w:rPr>
+          <w:rStyle w:val="o"/>
+          <w:color w:val="666666"/>
+          <w:sz w:val="28"/>
+          <w:bdr w:val="none" w:sz="0" w:space="0" w:color="auto" w:frame="1"/>
+          <w:lang w:val="en-US"/>
+        </w:rPr>
+        <w:t>;</w:t>
+      </w:r>
+    </w:p>
+    <w:p>
+      <w:pPr>
+        <w:pStyle w:val="PrformatHTML"/>
+        <w:textAlignment w:val="baseline"/>
+        <w:rPr>
+          <w:color w:val="555555"/>
+          <w:sz w:val="28"/>
+          <w:lang w:val="en-US"/>
+        </w:rPr>
+      </w:pPr>
+      <w:r>
+        <w:rPr>
+          <w:color w:val="555555"/>
+          <w:sz w:val="28"/>
+          <w:lang w:val="en-US"/>
+        </w:rPr>
+        <w:t>w:solve('z=z,w)[1];</w:t>
+      </w:r>
+    </w:p>
+    <w:p>
+      <w:pPr>
+        <w:tabs>
+          <w:tab w:val="left" w:pos="916"/>
+          <w:tab w:val="left" w:pos="1832"/>
+          <w:tab w:val="left" w:pos="2748"/>
+          <w:tab w:val="left" w:pos="3664"/>
+          <w:tab w:val="left" w:pos="4580"/>
+          <w:tab w:val="left" w:pos="5496"/>
+          <w:tab w:val="left" w:pos="6412"/>
+          <w:tab w:val="left" w:pos="7328"/>
+          <w:tab w:val="left" w:pos="8244"/>
+          <w:tab w:val="left" w:pos="9160"/>
+          <w:tab w:val="left" w:pos="10076"/>
+          <w:tab w:val="left" w:pos="10992"/>
+          <w:tab w:val="left" w:pos="11908"/>
+          <w:tab w:val="left" w:pos="12824"/>
+          <w:tab w:val="left" w:pos="13740"/>
+          <w:tab w:val="left" w:pos="14656"/>
+        </w:tabs>
+        <w:spacing w:after="0" w:line="240" w:lineRule="auto"/>
+        <w:textAlignment w:val="baseline"/>
+        <w:rPr>
+          <w:rFonts w:ascii="Courier New" w:eastAsia="Times New Roman" w:hAnsi="Courier New" w:cs="Courier New"/>
+          <w:color w:val="555555"/>
+          <w:sz w:val="28"/>
+          <w:szCs w:val="20"/>
+          <w:lang w:eastAsia="fr-FR"/>
+        </w:rPr>
+      </w:pPr>
+      <w:r>
+        <w:rPr>
+          <w:rFonts w:ascii="Courier New" w:eastAsia="Times New Roman" w:hAnsi="Courier New" w:cs="Courier New"/>
+          <w:color w:val="555555"/>
+          <w:sz w:val="28"/>
+          <w:szCs w:val="20"/>
+          <w:lang w:eastAsia="fr-FR"/>
+        </w:rPr>
+        <w:t>y</w:t>
+      </w:r>
+      <w:r>
+        <w:rPr>
+          <w:rFonts w:ascii="Courier New" w:eastAsia="Times New Roman" w:hAnsi="Courier New" w:cs="Courier New"/>
+          <w:color w:val="555555"/>
+          <w:sz w:val="28"/>
+          <w:szCs w:val="20"/>
+          <w:lang w:eastAsia="fr-FR"/>
+        </w:rPr>
+        <w:t>:subst(w</w:t>
+      </w:r>
+      <w:r>
+        <w:rPr>
+          <w:rFonts w:ascii="Courier New" w:eastAsia="Times New Roman" w:hAnsi="Courier New" w:cs="Courier New"/>
+          <w:color w:val="555555"/>
+          <w:sz w:val="28"/>
+          <w:szCs w:val="20"/>
+          <w:lang w:eastAsia="fr-FR"/>
+        </w:rPr>
+        <w:t>,y</w:t>
+      </w:r>
+      <w:r>
+        <w:rPr>
+          <w:rFonts w:ascii="Courier New" w:eastAsia="Times New Roman" w:hAnsi="Courier New" w:cs="Courier New"/>
+          <w:color w:val="555555"/>
+          <w:sz w:val="28"/>
+          <w:szCs w:val="20"/>
+          <w:lang w:eastAsia="fr-FR"/>
+        </w:rPr>
+        <w:t>);</w:t>
+      </w:r>
+    </w:p>
+    <w:p>
+      <w:pPr>
+        <w:tabs>
+          <w:tab w:val="left" w:pos="916"/>
+          <w:tab w:val="left" w:pos="1832"/>
+          <w:tab w:val="left" w:pos="2748"/>
+          <w:tab w:val="left" w:pos="3664"/>
+          <w:tab w:val="left" w:pos="4580"/>
+          <w:tab w:val="left" w:pos="5496"/>
+          <w:tab w:val="left" w:pos="6412"/>
+          <w:tab w:val="left" w:pos="7328"/>
+          <w:tab w:val="left" w:pos="8244"/>
+          <w:tab w:val="left" w:pos="9160"/>
+          <w:tab w:val="left" w:pos="10076"/>
+          <w:tab w:val="left" w:pos="10992"/>
+          <w:tab w:val="left" w:pos="11908"/>
+          <w:tab w:val="left" w:pos="12824"/>
+          <w:tab w:val="left" w:pos="13740"/>
+          <w:tab w:val="left" w:pos="14656"/>
+        </w:tabs>
+        <w:spacing w:after="0" w:line="240" w:lineRule="auto"/>
+        <w:textAlignment w:val="baseline"/>
+        <w:rPr>
+          <w:rFonts w:ascii="Courier New" w:eastAsia="Times New Roman" w:hAnsi="Courier New" w:cs="Courier New"/>
+          <w:color w:val="555555"/>
+          <w:sz w:val="28"/>
+          <w:szCs w:val="20"/>
+          <w:lang w:eastAsia="fr-FR"/>
+        </w:rPr>
+      </w:pPr>
+      <w:r>
+        <w:rPr>
+          <w:rFonts w:ascii="Courier New" w:eastAsia="Times New Roman" w:hAnsi="Courier New" w:cs="Courier New"/>
+          <w:color w:val="555555"/>
+          <w:sz w:val="28"/>
+          <w:szCs w:val="20"/>
+          <w:lang w:eastAsia="fr-FR"/>
+        </w:rPr>
+        <w:t>y:</w:t>
+      </w:r>
+      <w:r>
+        <w:rPr>
+          <w:rFonts w:ascii="Courier New" w:eastAsia="Times New Roman" w:hAnsi="Courier New" w:cs="Courier New"/>
+          <w:color w:val="555555"/>
+          <w:sz w:val="28"/>
+          <w:szCs w:val="20"/>
+          <w:lang w:eastAsia="fr-FR"/>
+        </w:rPr>
+        <w:t>ratsimp(y);</w:t>
+      </w:r>
+    </w:p>
+    <w:p>
+      <w:pPr>
+        <w:tabs>
+          <w:tab w:val="left" w:pos="916"/>
+          <w:tab w:val="left" w:pos="1832"/>
+          <w:tab w:val="left" w:pos="2748"/>
+          <w:tab w:val="left" w:pos="3664"/>
+          <w:tab w:val="left" w:pos="4580"/>
+          <w:tab w:val="left" w:pos="5496"/>
+          <w:tab w:val="left" w:pos="6412"/>
+          <w:tab w:val="left" w:pos="7328"/>
+          <w:tab w:val="left" w:pos="8244"/>
+          <w:tab w:val="left" w:pos="9160"/>
+          <w:tab w:val="left" w:pos="10076"/>
+          <w:tab w:val="left" w:pos="10992"/>
+          <w:tab w:val="left" w:pos="11908"/>
+          <w:tab w:val="left" w:pos="12824"/>
+          <w:tab w:val="left" w:pos="13740"/>
+          <w:tab w:val="left" w:pos="14656"/>
+        </w:tabs>
+        <w:spacing w:after="0" w:line="240" w:lineRule="auto"/>
+        <w:textAlignment w:val="baseline"/>
+        <w:rPr>
+          <w:rFonts w:ascii="Courier New" w:eastAsia="Times New Roman" w:hAnsi="Courier New" w:cs="Courier New"/>
+          <w:color w:val="555555"/>
+          <w:sz w:val="28"/>
+          <w:szCs w:val="20"/>
+          <w:lang w:eastAsia="fr-FR"/>
+        </w:rPr>
+      </w:pPr>
+      <w:r>
+        <w:rPr>
+          <w:rFonts w:ascii="Courier New" w:eastAsia="Times New Roman" w:hAnsi="Courier New" w:cs="Courier New"/>
+          <w:color w:val="555555"/>
+          <w:sz w:val="28"/>
+          <w:szCs w:val="20"/>
+          <w:lang w:eastAsia="fr-FR"/>
+        </w:rPr>
+        <w:t>expand(y</w:t>
+      </w:r>
+      <w:r>
+        <w:rPr>
+          <w:rFonts w:ascii="Courier New" w:eastAsia="Times New Roman" w:hAnsi="Courier New" w:cs="Courier New"/>
+          <w:color w:val="555555"/>
+          <w:sz w:val="28"/>
+          <w:szCs w:val="20"/>
+          <w:lang w:eastAsia="fr-FR"/>
+        </w:rPr>
+        <w:t>);</w:t>
+      </w:r>
+    </w:p>
+    <w:p>
+      <w:pPr>
+        <w:tabs>
+          <w:tab w:val="left" w:pos="916"/>
+          <w:tab w:val="left" w:pos="1832"/>
+          <w:tab w:val="left" w:pos="2748"/>
+          <w:tab w:val="left" w:pos="3664"/>
+          <w:tab w:val="left" w:pos="4580"/>
+          <w:tab w:val="left" w:pos="5496"/>
+          <w:tab w:val="left" w:pos="6412"/>
+          <w:tab w:val="left" w:pos="7328"/>
+          <w:tab w:val="left" w:pos="8244"/>
+          <w:tab w:val="left" w:pos="9160"/>
+          <w:tab w:val="left" w:pos="10076"/>
+          <w:tab w:val="left" w:pos="10992"/>
+          <w:tab w:val="left" w:pos="11908"/>
+          <w:tab w:val="left" w:pos="12824"/>
+          <w:tab w:val="left" w:pos="13740"/>
+          <w:tab w:val="left" w:pos="14656"/>
+        </w:tabs>
+        <w:spacing w:after="0" w:line="240" w:lineRule="auto"/>
+        <w:textAlignment w:val="baseline"/>
+        <w:rPr>
+          <w:rFonts w:ascii="Courier New" w:eastAsia="Times New Roman" w:hAnsi="Courier New" w:cs="Courier New"/>
+          <w:color w:val="555555"/>
+          <w:sz w:val="28"/>
+          <w:szCs w:val="20"/>
+          <w:lang w:eastAsia="fr-FR"/>
+        </w:rPr>
+      </w:pPr>
+    </w:p>
+    <w:p>
+      <w:pPr>
+        <w:tabs>
+          <w:tab w:val="left" w:pos="916"/>
+          <w:tab w:val="left" w:pos="1832"/>
+          <w:tab w:val="left" w:pos="2748"/>
+          <w:tab w:val="left" w:pos="3664"/>
+          <w:tab w:val="left" w:pos="4580"/>
+          <w:tab w:val="left" w:pos="5496"/>
+          <w:tab w:val="left" w:pos="6412"/>
+          <w:tab w:val="left" w:pos="7328"/>
+          <w:tab w:val="left" w:pos="8244"/>
+          <w:tab w:val="left" w:pos="9160"/>
+          <w:tab w:val="left" w:pos="10076"/>
+          <w:tab w:val="left" w:pos="10992"/>
+          <w:tab w:val="left" w:pos="11908"/>
+          <w:tab w:val="left" w:pos="12824"/>
+          <w:tab w:val="left" w:pos="13740"/>
+          <w:tab w:val="left" w:pos="14656"/>
+        </w:tabs>
+        <w:spacing w:after="0" w:line="240" w:lineRule="auto"/>
+        <w:textAlignment w:val="baseline"/>
+        <w:rPr>
+          <w:rFonts w:ascii="Courier New" w:eastAsia="Times New Roman" w:hAnsi="Courier New" w:cs="Courier New"/>
+          <w:color w:val="555555"/>
+          <w:sz w:val="28"/>
+          <w:szCs w:val="20"/>
+          <w:lang w:eastAsia="fr-FR"/>
+        </w:rPr>
+      </w:pPr>
+      <w:r>
+        <w:rPr>
+          <w:rFonts w:ascii="Courier New" w:eastAsia="Times New Roman" w:hAnsi="Courier New" w:cs="Courier New"/>
+          <w:color w:val="555555"/>
+          <w:sz w:val="28"/>
+          <w:szCs w:val="20"/>
+          <w:lang w:eastAsia="fr-FR"/>
+        </w:rPr>
+        <w:t xml:space="preserve">y= </w:t>
+      </w:r>
+      <w:r>
+        <w:rPr>
+          <w:rFonts w:ascii="Courier New" w:eastAsia="Times New Roman" w:hAnsi="Courier New" w:cs="Courier New"/>
+          <w:color w:val="555555"/>
+          <w:sz w:val="28"/>
+          <w:szCs w:val="20"/>
+          <w:lang w:eastAsia="fr-FR"/>
+        </w:rPr>
+        <w:t>-ymin/(2*zoom)+ymax/(2*zoom)+ma/zoom-ym/z+ymin/2+ymax/2</w:t>
+      </w:r>
+    </w:p>
+    <w:p>
+      <w:pPr>
+        <w:tabs>
+          <w:tab w:val="left" w:pos="916"/>
+          <w:tab w:val="left" w:pos="1832"/>
+          <w:tab w:val="left" w:pos="2748"/>
+          <w:tab w:val="left" w:pos="3664"/>
+          <w:tab w:val="left" w:pos="4580"/>
+          <w:tab w:val="left" w:pos="5496"/>
+          <w:tab w:val="left" w:pos="6412"/>
+          <w:tab w:val="left" w:pos="7328"/>
+          <w:tab w:val="left" w:pos="8244"/>
+          <w:tab w:val="left" w:pos="9160"/>
+          <w:tab w:val="left" w:pos="10076"/>
+          <w:tab w:val="left" w:pos="10992"/>
+          <w:tab w:val="left" w:pos="11908"/>
+          <w:tab w:val="left" w:pos="12824"/>
+          <w:tab w:val="left" w:pos="13740"/>
+          <w:tab w:val="left" w:pos="14656"/>
+        </w:tabs>
+        <w:spacing w:after="0" w:line="240" w:lineRule="auto"/>
+        <w:textAlignment w:val="baseline"/>
+        <w:rPr>
+          <w:rFonts w:ascii="Courier New" w:eastAsia="Times New Roman" w:hAnsi="Courier New" w:cs="Courier New"/>
+          <w:color w:val="555555"/>
+          <w:sz w:val="28"/>
+          <w:szCs w:val="20"/>
+          <w:lang w:eastAsia="fr-FR"/>
+        </w:rPr>
+      </w:pPr>
+    </w:p>
+    <w:p>
+      <w:pPr>
+        <w:tabs>
+          <w:tab w:val="left" w:pos="916"/>
+          <w:tab w:val="left" w:pos="1832"/>
+          <w:tab w:val="left" w:pos="2748"/>
+          <w:tab w:val="left" w:pos="3664"/>
+          <w:tab w:val="left" w:pos="4580"/>
+          <w:tab w:val="left" w:pos="5496"/>
+          <w:tab w:val="left" w:pos="6412"/>
+          <w:tab w:val="left" w:pos="7328"/>
+          <w:tab w:val="left" w:pos="8244"/>
+          <w:tab w:val="left" w:pos="9160"/>
+          <w:tab w:val="left" w:pos="10076"/>
+          <w:tab w:val="left" w:pos="10992"/>
+          <w:tab w:val="left" w:pos="11908"/>
+          <w:tab w:val="left" w:pos="12824"/>
+          <w:tab w:val="left" w:pos="13740"/>
+          <w:tab w:val="left" w:pos="14656"/>
+        </w:tabs>
+        <w:spacing w:after="0" w:line="240" w:lineRule="auto"/>
+        <w:textAlignment w:val="baseline"/>
+        <w:rPr>
+          <w:rFonts w:ascii="Courier New" w:eastAsia="Times New Roman" w:hAnsi="Courier New" w:cs="Courier New"/>
+          <w:color w:val="555555"/>
+          <w:sz w:val="28"/>
+          <w:szCs w:val="20"/>
+          <w:lang w:eastAsia="fr-FR"/>
+        </w:rPr>
+      </w:pPr>
+    </w:p>
+    <w:p>
+      <w:pPr>
+        <w:tabs>
+          <w:tab w:val="left" w:pos="916"/>
+          <w:tab w:val="left" w:pos="1832"/>
+          <w:tab w:val="left" w:pos="2748"/>
+          <w:tab w:val="left" w:pos="3664"/>
+          <w:tab w:val="left" w:pos="4580"/>
+          <w:tab w:val="left" w:pos="5496"/>
+          <w:tab w:val="left" w:pos="6412"/>
+          <w:tab w:val="left" w:pos="7328"/>
+          <w:tab w:val="left" w:pos="8244"/>
+          <w:tab w:val="left" w:pos="9160"/>
+          <w:tab w:val="left" w:pos="10076"/>
+          <w:tab w:val="left" w:pos="10992"/>
+          <w:tab w:val="left" w:pos="11908"/>
+          <w:tab w:val="left" w:pos="12824"/>
+          <w:tab w:val="left" w:pos="13740"/>
+          <w:tab w:val="left" w:pos="14656"/>
+        </w:tabs>
+        <w:spacing w:after="0" w:line="240" w:lineRule="auto"/>
+        <w:textAlignment w:val="baseline"/>
+        <w:rPr>
+          <w:rFonts w:ascii="Courier New" w:eastAsia="Times New Roman" w:hAnsi="Courier New" w:cs="Courier New"/>
+          <w:color w:val="555555"/>
+          <w:sz w:val="28"/>
+          <w:szCs w:val="20"/>
+          <w:lang w:eastAsia="fr-FR"/>
+        </w:rPr>
+      </w:pPr>
+    </w:p>
+    <w:p>
+      <w:pPr>
+        <w:tabs>
+          <w:tab w:val="left" w:pos="916"/>
+          <w:tab w:val="left" w:pos="1832"/>
+          <w:tab w:val="left" w:pos="2748"/>
+          <w:tab w:val="left" w:pos="3664"/>
+          <w:tab w:val="left" w:pos="4580"/>
+          <w:tab w:val="left" w:pos="5496"/>
+          <w:tab w:val="left" w:pos="6412"/>
+          <w:tab w:val="left" w:pos="7328"/>
+          <w:tab w:val="left" w:pos="8244"/>
+          <w:tab w:val="left" w:pos="9160"/>
+          <w:tab w:val="left" w:pos="10076"/>
+          <w:tab w:val="left" w:pos="10992"/>
+          <w:tab w:val="left" w:pos="11908"/>
+          <w:tab w:val="left" w:pos="12824"/>
+          <w:tab w:val="left" w:pos="13740"/>
+          <w:tab w:val="left" w:pos="14656"/>
+        </w:tabs>
+        <w:spacing w:after="0" w:line="240" w:lineRule="auto"/>
+        <w:textAlignment w:val="baseline"/>
+        <w:rPr>
+          <w:rFonts w:ascii="Courier New" w:eastAsia="Times New Roman" w:hAnsi="Courier New" w:cs="Courier New"/>
+          <w:color w:val="555555"/>
+          <w:sz w:val="28"/>
+          <w:szCs w:val="20"/>
+          <w:lang w:eastAsia="fr-FR"/>
+        </w:rPr>
+      </w:pPr>
     </w:p>
     <w:p>
       <w:pPr>
         <w:rPr>
           <w:rFonts w:eastAsiaTheme="minorEastAsia"/>
-          <w:lang w:val="en-US"/>
         </w:rPr>
       </w:pPr>
     </w:p>

</xml_diff>